<commit_message>
Fixed findings from Uml2Yang translation
</commit_message>
<xml_diff>
--- a/QosProfile_1.0.0-tsi.240104.1820+gendoc.1.docx
+++ b/QosProfile_1.0.0-tsi.240104.1820+gendoc.1.docx
@@ -5,10 +5,7 @@
   <w:body>
     <w:sdt>
       <w:sdtPr>
-        <w:rPr>
-          <w:lang w:val="de-DE"/>
-        </w:rPr>
-        <w:id w:val="-480617190"/>
+        <w:id w:val="-319343063"/>
         <w:docPartObj>
           <w:docPartGallery w:val="Table of Contents"/>
           <w:docPartUnique/>
@@ -20,21 +17,15 @@
           <w:color w:val="auto"/>
           <w:sz w:val="20"/>
           <w:szCs w:val="20"/>
-          <w:lang w:val="en-US" w:eastAsia="en-US"/>
+          <w:lang w:eastAsia="en-US"/>
         </w:rPr>
       </w:sdtEndPr>
       <w:sdtContent>
         <w:p>
           <w:pPr>
             <w:pStyle w:val="Inhaltsverzeichnisberschrift"/>
-            <w:rPr>
-              <w:lang w:val="de-DE"/>
-            </w:rPr>
           </w:pPr>
           <w:r>
-            <w:rPr>
-              <w:lang w:val="de-DE"/>
-            </w:rPr>
             <w:t>Content</w:t>
           </w:r>
         </w:p>
@@ -50,7 +41,7 @@
               <w:noProof/>
               <w:sz w:val="22"/>
               <w:szCs w:val="22"/>
-              <w:lang w:val="de-DE" w:eastAsia="de-DE"/>
+              <w:lang w:eastAsia="de-DE"/>
             </w:rPr>
           </w:pPr>
           <w:r>
@@ -62,7 +53,7 @@
           <w:r>
             <w:fldChar w:fldCharType="separate"/>
           </w:r>
-          <w:hyperlink w:anchor="_Toc154150809" w:history="1">
+          <w:hyperlink w:anchor="_Toc155112774" w:history="1">
             <w:r>
               <w:rPr>
                 <w:rStyle w:val="Hyperlink"/>
@@ -76,7 +67,7 @@
                 <w:noProof/>
                 <w:sz w:val="22"/>
                 <w:szCs w:val="22"/>
-                <w:lang w:val="de-DE" w:eastAsia="de-DE"/>
+                <w:lang w:eastAsia="de-DE"/>
               </w:rPr>
               <w:tab/>
             </w:r>
@@ -106,7 +97,7 @@
                 <w:noProof/>
                 <w:webHidden/>
               </w:rPr>
-              <w:instrText xml:space="preserve"> PAGEREF _Toc154150809 \h </w:instrText>
+              <w:instrText xml:space="preserve"> PAGEREF _Toc155112774 \h </w:instrText>
             </w:r>
             <w:r>
               <w:rPr>
@@ -126,7 +117,7 @@
                 <w:noProof/>
                 <w:webHidden/>
               </w:rPr>
-              <w:t>2</w:t>
+              <w:t>1</w:t>
             </w:r>
             <w:r>
               <w:rPr>
@@ -149,10 +140,10 @@
               <w:noProof/>
               <w:sz w:val="22"/>
               <w:szCs w:val="22"/>
-              <w:lang w:val="de-DE" w:eastAsia="de-DE"/>
+              <w:lang w:eastAsia="de-DE"/>
             </w:rPr>
           </w:pPr>
-          <w:hyperlink w:anchor="_Toc154150810" w:history="1">
+          <w:hyperlink w:anchor="_Toc155112775" w:history="1">
             <w:r>
               <w:rPr>
                 <w:rStyle w:val="Hyperlink"/>
@@ -166,7 +157,7 @@
                 <w:noProof/>
                 <w:sz w:val="22"/>
                 <w:szCs w:val="22"/>
-                <w:lang w:val="de-DE" w:eastAsia="de-DE"/>
+                <w:lang w:eastAsia="de-DE"/>
               </w:rPr>
               <w:tab/>
             </w:r>
@@ -196,7 +187,7 @@
                 <w:noProof/>
                 <w:webHidden/>
               </w:rPr>
-              <w:instrText xml:space="preserve"> PAGEREF _Toc154150810 \h </w:instrText>
+              <w:instrText xml:space="preserve"> PAGEREF _Toc155112775 \h </w:instrText>
             </w:r>
             <w:r>
               <w:rPr>
@@ -216,7 +207,7 @@
                 <w:noProof/>
                 <w:webHidden/>
               </w:rPr>
-              <w:t>2</w:t>
+              <w:t>1</w:t>
             </w:r>
             <w:r>
               <w:rPr>
@@ -239,10 +230,10 @@
               <w:noProof/>
               <w:sz w:val="22"/>
               <w:szCs w:val="22"/>
-              <w:lang w:val="de-DE" w:eastAsia="de-DE"/>
+              <w:lang w:eastAsia="de-DE"/>
             </w:rPr>
           </w:pPr>
-          <w:hyperlink w:anchor="_Toc154150811" w:history="1">
+          <w:hyperlink w:anchor="_Toc155112776" w:history="1">
             <w:r>
               <w:rPr>
                 <w:rStyle w:val="Hyperlink"/>
@@ -256,7 +247,7 @@
                 <w:noProof/>
                 <w:sz w:val="22"/>
                 <w:szCs w:val="22"/>
-                <w:lang w:val="de-DE" w:eastAsia="de-DE"/>
+                <w:lang w:eastAsia="de-DE"/>
               </w:rPr>
               <w:tab/>
             </w:r>
@@ -286,7 +277,7 @@
                 <w:noProof/>
                 <w:webHidden/>
               </w:rPr>
-              <w:instrText xml:space="preserve"> PAGEREF _Toc154150811 \h </w:instrText>
+              <w:instrText xml:space="preserve"> PAGEREF _Toc155112776 \h </w:instrText>
             </w:r>
             <w:r>
               <w:rPr>
@@ -329,10 +320,10 @@
               <w:noProof/>
               <w:sz w:val="22"/>
               <w:szCs w:val="22"/>
-              <w:lang w:val="de-DE" w:eastAsia="de-DE"/>
+              <w:lang w:eastAsia="de-DE"/>
             </w:rPr>
           </w:pPr>
-          <w:hyperlink w:anchor="_Toc154150812" w:history="1">
+          <w:hyperlink w:anchor="_Toc155112777" w:history="1">
             <w:r>
               <w:rPr>
                 <w:rStyle w:val="Hyperlink"/>
@@ -346,7 +337,7 @@
                 <w:noProof/>
                 <w:sz w:val="22"/>
                 <w:szCs w:val="22"/>
-                <w:lang w:val="de-DE" w:eastAsia="de-DE"/>
+                <w:lang w:eastAsia="de-DE"/>
               </w:rPr>
               <w:tab/>
             </w:r>
@@ -376,7 +367,7 @@
                 <w:noProof/>
                 <w:webHidden/>
               </w:rPr>
-              <w:instrText xml:space="preserve"> PAGEREF _Toc154150812 \h </w:instrText>
+              <w:instrText xml:space="preserve"> PAGEREF _Toc155112777 \h </w:instrText>
             </w:r>
             <w:r>
               <w:rPr>
@@ -419,10 +410,10 @@
               <w:noProof/>
               <w:sz w:val="22"/>
               <w:szCs w:val="22"/>
-              <w:lang w:val="de-DE" w:eastAsia="de-DE"/>
+              <w:lang w:eastAsia="de-DE"/>
             </w:rPr>
           </w:pPr>
-          <w:hyperlink w:anchor="_Toc154150813" w:history="1">
+          <w:hyperlink w:anchor="_Toc155112778" w:history="1">
             <w:r>
               <w:rPr>
                 <w:rStyle w:val="Hyperlink"/>
@@ -436,7 +427,7 @@
                 <w:noProof/>
                 <w:sz w:val="22"/>
                 <w:szCs w:val="22"/>
-                <w:lang w:val="de-DE" w:eastAsia="de-DE"/>
+                <w:lang w:eastAsia="de-DE"/>
               </w:rPr>
               <w:tab/>
             </w:r>
@@ -466,7 +457,7 @@
                 <w:noProof/>
                 <w:webHidden/>
               </w:rPr>
-              <w:instrText xml:space="preserve"> PAGEREF _Toc154150813 \h </w:instrText>
+              <w:instrText xml:space="preserve"> PAGEREF _Toc155112778 \h </w:instrText>
             </w:r>
             <w:r>
               <w:rPr>
@@ -509,10 +500,10 @@
               <w:noProof/>
               <w:sz w:val="22"/>
               <w:szCs w:val="22"/>
-              <w:lang w:val="de-DE" w:eastAsia="de-DE"/>
+              <w:lang w:eastAsia="de-DE"/>
             </w:rPr>
           </w:pPr>
-          <w:hyperlink w:anchor="_Toc154150814" w:history="1">
+          <w:hyperlink w:anchor="_Toc155112779" w:history="1">
             <w:r>
               <w:rPr>
                 <w:rStyle w:val="Hyperlink"/>
@@ -526,7 +517,7 @@
                 <w:noProof/>
                 <w:sz w:val="22"/>
                 <w:szCs w:val="22"/>
-                <w:lang w:val="de-DE" w:eastAsia="de-DE"/>
+                <w:lang w:eastAsia="de-DE"/>
               </w:rPr>
               <w:tab/>
             </w:r>
@@ -556,7 +547,7 @@
                 <w:noProof/>
                 <w:webHidden/>
               </w:rPr>
-              <w:instrText xml:space="preserve"> PAGEREF _Toc154150814 \h </w:instrText>
+              <w:instrText xml:space="preserve"> PAGEREF _Toc155112779 \h </w:instrText>
             </w:r>
             <w:r>
               <w:rPr>
@@ -599,10 +590,10 @@
               <w:noProof/>
               <w:sz w:val="22"/>
               <w:szCs w:val="22"/>
-              <w:lang w:val="de-DE" w:eastAsia="de-DE"/>
+              <w:lang w:eastAsia="de-DE"/>
             </w:rPr>
           </w:pPr>
-          <w:hyperlink w:anchor="_Toc154150815" w:history="1">
+          <w:hyperlink w:anchor="_Toc155112780" w:history="1">
             <w:r>
               <w:rPr>
                 <w:rStyle w:val="Hyperlink"/>
@@ -616,7 +607,7 @@
                 <w:noProof/>
                 <w:sz w:val="22"/>
                 <w:szCs w:val="22"/>
-                <w:lang w:val="de-DE" w:eastAsia="de-DE"/>
+                <w:lang w:eastAsia="de-DE"/>
               </w:rPr>
               <w:tab/>
             </w:r>
@@ -646,7 +637,7 @@
                 <w:noProof/>
                 <w:webHidden/>
               </w:rPr>
-              <w:instrText xml:space="preserve"> PAGEREF _Toc154150815 \h </w:instrText>
+              <w:instrText xml:space="preserve"> PAGEREF _Toc155112780 \h </w:instrText>
             </w:r>
             <w:r>
               <w:rPr>
@@ -689,10 +680,10 @@
               <w:noProof/>
               <w:sz w:val="22"/>
               <w:szCs w:val="22"/>
-              <w:lang w:val="de-DE" w:eastAsia="de-DE"/>
+              <w:lang w:eastAsia="de-DE"/>
             </w:rPr>
           </w:pPr>
-          <w:hyperlink w:anchor="_Toc154150816" w:history="1">
+          <w:hyperlink w:anchor="_Toc155112781" w:history="1">
             <w:r>
               <w:rPr>
                 <w:rStyle w:val="Hyperlink"/>
@@ -706,7 +697,7 @@
                 <w:noProof/>
                 <w:sz w:val="22"/>
                 <w:szCs w:val="22"/>
-                <w:lang w:val="de-DE" w:eastAsia="de-DE"/>
+                <w:lang w:eastAsia="de-DE"/>
               </w:rPr>
               <w:tab/>
             </w:r>
@@ -736,7 +727,7 @@
                 <w:noProof/>
                 <w:webHidden/>
               </w:rPr>
-              <w:instrText xml:space="preserve"> PAGEREF _Toc154150816 \h </w:instrText>
+              <w:instrText xml:space="preserve"> PAGEREF _Toc155112781 \h </w:instrText>
             </w:r>
             <w:r>
               <w:rPr>
@@ -779,10 +770,10 @@
               <w:noProof/>
               <w:sz w:val="22"/>
               <w:szCs w:val="22"/>
-              <w:lang w:val="de-DE" w:eastAsia="de-DE"/>
+              <w:lang w:eastAsia="de-DE"/>
             </w:rPr>
           </w:pPr>
-          <w:hyperlink w:anchor="_Toc154150817" w:history="1">
+          <w:hyperlink w:anchor="_Toc155112782" w:history="1">
             <w:r>
               <w:rPr>
                 <w:rStyle w:val="Hyperlink"/>
@@ -796,7 +787,7 @@
                 <w:noProof/>
                 <w:sz w:val="22"/>
                 <w:szCs w:val="22"/>
-                <w:lang w:val="de-DE" w:eastAsia="de-DE"/>
+                <w:lang w:eastAsia="de-DE"/>
               </w:rPr>
               <w:tab/>
             </w:r>
@@ -826,7 +817,7 @@
                 <w:noProof/>
                 <w:webHidden/>
               </w:rPr>
-              <w:instrText xml:space="preserve"> PAGEREF _Toc154150817 \h </w:instrText>
+              <w:instrText xml:space="preserve"> PAGEREF _Toc155112782 \h </w:instrText>
             </w:r>
             <w:r>
               <w:rPr>
@@ -869,10 +860,10 @@
               <w:noProof/>
               <w:sz w:val="22"/>
               <w:szCs w:val="22"/>
-              <w:lang w:val="de-DE" w:eastAsia="de-DE"/>
+              <w:lang w:eastAsia="de-DE"/>
             </w:rPr>
           </w:pPr>
-          <w:hyperlink w:anchor="_Toc154150818" w:history="1">
+          <w:hyperlink w:anchor="_Toc155112783" w:history="1">
             <w:r>
               <w:rPr>
                 <w:rStyle w:val="Hyperlink"/>
@@ -886,7 +877,7 @@
                 <w:noProof/>
                 <w:sz w:val="22"/>
                 <w:szCs w:val="22"/>
-                <w:lang w:val="de-DE" w:eastAsia="de-DE"/>
+                <w:lang w:eastAsia="de-DE"/>
               </w:rPr>
               <w:tab/>
             </w:r>
@@ -916,7 +907,7 @@
                 <w:noProof/>
                 <w:webHidden/>
               </w:rPr>
-              <w:instrText xml:space="preserve"> PAGEREF _Toc154150818 \h </w:instrText>
+              <w:instrText xml:space="preserve"> PAGEREF _Toc155112783 \h </w:instrText>
             </w:r>
             <w:r>
               <w:rPr>
@@ -959,10 +950,10 @@
               <w:noProof/>
               <w:sz w:val="22"/>
               <w:szCs w:val="22"/>
-              <w:lang w:val="de-DE" w:eastAsia="de-DE"/>
+              <w:lang w:eastAsia="de-DE"/>
             </w:rPr>
           </w:pPr>
-          <w:hyperlink w:anchor="_Toc154150819" w:history="1">
+          <w:hyperlink w:anchor="_Toc155112784" w:history="1">
             <w:r>
               <w:rPr>
                 <w:rStyle w:val="Hyperlink"/>
@@ -976,7 +967,7 @@
                 <w:noProof/>
                 <w:sz w:val="22"/>
                 <w:szCs w:val="22"/>
-                <w:lang w:val="de-DE" w:eastAsia="de-DE"/>
+                <w:lang w:eastAsia="de-DE"/>
               </w:rPr>
               <w:tab/>
             </w:r>
@@ -1006,7 +997,7 @@
                 <w:noProof/>
                 <w:webHidden/>
               </w:rPr>
-              <w:instrText xml:space="preserve"> PAGEREF _Toc154150819 \h </w:instrText>
+              <w:instrText xml:space="preserve"> PAGEREF _Toc155112784 \h </w:instrText>
             </w:r>
             <w:r>
               <w:rPr>
@@ -1049,10 +1040,10 @@
               <w:noProof/>
               <w:sz w:val="22"/>
               <w:szCs w:val="22"/>
-              <w:lang w:val="de-DE" w:eastAsia="de-DE"/>
+              <w:lang w:eastAsia="de-DE"/>
             </w:rPr>
           </w:pPr>
-          <w:hyperlink w:anchor="_Toc154150820" w:history="1">
+          <w:hyperlink w:anchor="_Toc155112785" w:history="1">
             <w:r>
               <w:rPr>
                 <w:rStyle w:val="Hyperlink"/>
@@ -1066,7 +1057,7 @@
                 <w:noProof/>
                 <w:sz w:val="22"/>
                 <w:szCs w:val="22"/>
-                <w:lang w:val="de-DE" w:eastAsia="de-DE"/>
+                <w:lang w:eastAsia="de-DE"/>
               </w:rPr>
               <w:tab/>
             </w:r>
@@ -1096,7 +1087,7 @@
                 <w:noProof/>
                 <w:webHidden/>
               </w:rPr>
-              <w:instrText xml:space="preserve"> PAGEREF _Toc154150820 \h </w:instrText>
+              <w:instrText xml:space="preserve"> PAGEREF _Toc155112785 \h </w:instrText>
             </w:r>
             <w:r>
               <w:rPr>
@@ -1139,10 +1130,10 @@
               <w:noProof/>
               <w:sz w:val="22"/>
               <w:szCs w:val="22"/>
-              <w:lang w:val="de-DE" w:eastAsia="de-DE"/>
+              <w:lang w:eastAsia="de-DE"/>
             </w:rPr>
           </w:pPr>
-          <w:hyperlink w:anchor="_Toc154150821" w:history="1">
+          <w:hyperlink w:anchor="_Toc155112786" w:history="1">
             <w:r>
               <w:rPr>
                 <w:rStyle w:val="Hyperlink"/>
@@ -1156,7 +1147,7 @@
                 <w:noProof/>
                 <w:sz w:val="22"/>
                 <w:szCs w:val="22"/>
-                <w:lang w:val="de-DE" w:eastAsia="de-DE"/>
+                <w:lang w:eastAsia="de-DE"/>
               </w:rPr>
               <w:tab/>
             </w:r>
@@ -1186,7 +1177,7 @@
                 <w:noProof/>
                 <w:webHidden/>
               </w:rPr>
-              <w:instrText xml:space="preserve"> PAGEREF _Toc154150821 \h </w:instrText>
+              <w:instrText xml:space="preserve"> PAGEREF _Toc155112786 \h </w:instrText>
             </w:r>
             <w:r>
               <w:rPr>
@@ -1229,10 +1220,10 @@
               <w:noProof/>
               <w:sz w:val="22"/>
               <w:szCs w:val="22"/>
-              <w:lang w:val="de-DE" w:eastAsia="de-DE"/>
+              <w:lang w:eastAsia="de-DE"/>
             </w:rPr>
           </w:pPr>
-          <w:hyperlink w:anchor="_Toc154150822" w:history="1">
+          <w:hyperlink w:anchor="_Toc155112787" w:history="1">
             <w:r>
               <w:rPr>
                 <w:rStyle w:val="Hyperlink"/>
@@ -1246,7 +1237,7 @@
                 <w:noProof/>
                 <w:sz w:val="22"/>
                 <w:szCs w:val="22"/>
-                <w:lang w:val="de-DE" w:eastAsia="de-DE"/>
+                <w:lang w:eastAsia="de-DE"/>
               </w:rPr>
               <w:tab/>
             </w:r>
@@ -1276,7 +1267,7 @@
                 <w:noProof/>
                 <w:webHidden/>
               </w:rPr>
-              <w:instrText xml:space="preserve"> PAGEREF _Toc154150822 \h </w:instrText>
+              <w:instrText xml:space="preserve"> PAGEREF _Toc155112787 \h </w:instrText>
             </w:r>
             <w:r>
               <w:rPr>
@@ -1319,10 +1310,10 @@
               <w:noProof/>
               <w:sz w:val="22"/>
               <w:szCs w:val="22"/>
-              <w:lang w:val="de-DE" w:eastAsia="de-DE"/>
+              <w:lang w:eastAsia="de-DE"/>
             </w:rPr>
           </w:pPr>
-          <w:hyperlink w:anchor="_Toc154150823" w:history="1">
+          <w:hyperlink w:anchor="_Toc155112788" w:history="1">
             <w:r>
               <w:rPr>
                 <w:rStyle w:val="Hyperlink"/>
@@ -1336,7 +1327,7 @@
                 <w:noProof/>
                 <w:sz w:val="22"/>
                 <w:szCs w:val="22"/>
-                <w:lang w:val="de-DE" w:eastAsia="de-DE"/>
+                <w:lang w:eastAsia="de-DE"/>
               </w:rPr>
               <w:tab/>
             </w:r>
@@ -1366,7 +1357,7 @@
                 <w:noProof/>
                 <w:webHidden/>
               </w:rPr>
-              <w:instrText xml:space="preserve"> PAGEREF _Toc154150823 \h </w:instrText>
+              <w:instrText xml:space="preserve"> PAGEREF _Toc155112788 \h </w:instrText>
             </w:r>
             <w:r>
               <w:rPr>
@@ -1409,10 +1400,10 @@
               <w:noProof/>
               <w:sz w:val="22"/>
               <w:szCs w:val="22"/>
-              <w:lang w:val="de-DE" w:eastAsia="de-DE"/>
+              <w:lang w:eastAsia="de-DE"/>
             </w:rPr>
           </w:pPr>
-          <w:hyperlink w:anchor="_Toc154150824" w:history="1">
+          <w:hyperlink w:anchor="_Toc155112789" w:history="1">
             <w:r>
               <w:rPr>
                 <w:rStyle w:val="Hyperlink"/>
@@ -1426,7 +1417,7 @@
                 <w:noProof/>
                 <w:sz w:val="22"/>
                 <w:szCs w:val="22"/>
-                <w:lang w:val="de-DE" w:eastAsia="de-DE"/>
+                <w:lang w:eastAsia="de-DE"/>
               </w:rPr>
               <w:tab/>
             </w:r>
@@ -1456,7 +1447,7 @@
                 <w:noProof/>
                 <w:webHidden/>
               </w:rPr>
-              <w:instrText xml:space="preserve"> PAGEREF _Toc154150824 \h </w:instrText>
+              <w:instrText xml:space="preserve"> PAGEREF _Toc155112789 \h </w:instrText>
             </w:r>
             <w:r>
               <w:rPr>
@@ -1499,10 +1490,10 @@
               <w:noProof/>
               <w:sz w:val="22"/>
               <w:szCs w:val="22"/>
-              <w:lang w:val="de-DE" w:eastAsia="de-DE"/>
+              <w:lang w:eastAsia="de-DE"/>
             </w:rPr>
           </w:pPr>
-          <w:hyperlink w:anchor="_Toc154150825" w:history="1">
+          <w:hyperlink w:anchor="_Toc155112790" w:history="1">
             <w:r>
               <w:rPr>
                 <w:rStyle w:val="Hyperlink"/>
@@ -1516,7 +1507,7 @@
                 <w:noProof/>
                 <w:sz w:val="22"/>
                 <w:szCs w:val="22"/>
-                <w:lang w:val="de-DE" w:eastAsia="de-DE"/>
+                <w:lang w:eastAsia="de-DE"/>
               </w:rPr>
               <w:tab/>
             </w:r>
@@ -1546,7 +1537,7 @@
                 <w:noProof/>
                 <w:webHidden/>
               </w:rPr>
-              <w:instrText xml:space="preserve"> PAGEREF _Toc154150825 \h </w:instrText>
+              <w:instrText xml:space="preserve"> PAGEREF _Toc155112790 \h </w:instrText>
             </w:r>
             <w:r>
               <w:rPr>
@@ -1589,10 +1580,10 @@
               <w:noProof/>
               <w:sz w:val="22"/>
               <w:szCs w:val="22"/>
-              <w:lang w:val="de-DE" w:eastAsia="de-DE"/>
+              <w:lang w:eastAsia="de-DE"/>
             </w:rPr>
           </w:pPr>
-          <w:hyperlink w:anchor="_Toc154150826" w:history="1">
+          <w:hyperlink w:anchor="_Toc155112791" w:history="1">
             <w:r>
               <w:rPr>
                 <w:rStyle w:val="Hyperlink"/>
@@ -1606,7 +1597,7 @@
                 <w:noProof/>
                 <w:sz w:val="22"/>
                 <w:szCs w:val="22"/>
-                <w:lang w:val="de-DE" w:eastAsia="de-DE"/>
+                <w:lang w:eastAsia="de-DE"/>
               </w:rPr>
               <w:tab/>
             </w:r>
@@ -1636,7 +1627,7 @@
                 <w:noProof/>
                 <w:webHidden/>
               </w:rPr>
-              <w:instrText xml:space="preserve"> PAGEREF _Toc154150826 \h </w:instrText>
+              <w:instrText xml:space="preserve"> PAGEREF _Toc155112791 \h </w:instrText>
             </w:r>
             <w:r>
               <w:rPr>
@@ -1683,7 +1674,7 @@
       <w:pPr>
         <w:pStyle w:val="berschrift1"/>
       </w:pPr>
-      <w:bookmarkStart w:id="0" w:name="_Toc154150809"/>
+      <w:bookmarkStart w:id="0" w:name="_Toc155112774"/>
       <w:r>
         <w:t>Classes</w:t>
       </w:r>
@@ -1693,7 +1684,7 @@
       <w:pPr>
         <w:pStyle w:val="berschrift2"/>
       </w:pPr>
-      <w:bookmarkStart w:id="1" w:name="_Toc154150810"/>
+      <w:bookmarkStart w:id="1" w:name="_Toc155112775"/>
       <w:proofErr w:type="spellStart"/>
       <w:r>
         <w:t>QosProfileCapability</w:t>
@@ -1715,48 +1706,6 @@
       </w:pPr>
       <w:r>
         <w:t>Applied stereotypes:</w:t>
-      </w:r>
-    </w:p>
-    <w:p>
-      <w:pPr>
-        <w:pStyle w:val="Listenabsatz"/>
-        <w:numPr>
-          <w:ilvl w:val="0"/>
-          <w:numId w:val="16"/>
-        </w:numPr>
-        <w:spacing w:before="0" w:after="0" w:line="240" w:lineRule="auto"/>
-      </w:pPr>
-      <w:proofErr w:type="spellStart"/>
-      <w:r>
-        <w:t>OpenModelClass</w:t>
-      </w:r>
-      <w:proofErr w:type="spellEnd"/>
-    </w:p>
-    <w:p>
-      <w:pPr>
-        <w:pStyle w:val="Listenabsatz"/>
-        <w:numPr>
-          <w:ilvl w:val="0"/>
-          <w:numId w:val="14"/>
-        </w:numPr>
-        <w:spacing w:before="0" w:after="0" w:line="240" w:lineRule="auto"/>
-        <w:contextualSpacing/>
-        <w:rPr>
-          <w:bCs/>
-        </w:rPr>
-      </w:pPr>
-      <w:r>
-        <w:rPr>
-          <w:bCs/>
-          <w:color w:val="000000" w:themeColor="text1"/>
-        </w:rPr>
-        <w:t xml:space="preserve">support: </w:t>
-      </w:r>
-      <w:r>
-        <w:rPr>
-          <w:bCs/>
-        </w:rPr>
-        <w:t>MANDATORY</w:t>
       </w:r>
     </w:p>
     <w:p>
@@ -1844,6 +1793,48 @@
           <w:bCs/>
         </w:rPr>
         <w:t>NO</w:t>
+      </w:r>
+    </w:p>
+    <w:p>
+      <w:pPr>
+        <w:pStyle w:val="Listenabsatz"/>
+        <w:numPr>
+          <w:ilvl w:val="0"/>
+          <w:numId w:val="16"/>
+        </w:numPr>
+        <w:spacing w:before="0" w:after="0" w:line="240" w:lineRule="auto"/>
+      </w:pPr>
+      <w:proofErr w:type="spellStart"/>
+      <w:r>
+        <w:t>OpenModelClass</w:t>
+      </w:r>
+      <w:proofErr w:type="spellEnd"/>
+    </w:p>
+    <w:p>
+      <w:pPr>
+        <w:pStyle w:val="Listenabsatz"/>
+        <w:numPr>
+          <w:ilvl w:val="0"/>
+          <w:numId w:val="14"/>
+        </w:numPr>
+        <w:spacing w:before="0" w:after="0" w:line="240" w:lineRule="auto"/>
+        <w:contextualSpacing/>
+        <w:rPr>
+          <w:bCs/>
+        </w:rPr>
+      </w:pPr>
+      <w:r>
+        <w:rPr>
+          <w:bCs/>
+          <w:color w:val="000000" w:themeColor="text1"/>
+        </w:rPr>
+        <w:t xml:space="preserve">support: </w:t>
+      </w:r>
+      <w:r>
+        <w:rPr>
+          <w:bCs/>
+        </w:rPr>
+        <w:t>MANDATORY</w:t>
       </w:r>
     </w:p>
     <w:p>
@@ -4975,7 +4966,7 @@
       <w:pPr>
         <w:pStyle w:val="berschrift2"/>
       </w:pPr>
-      <w:bookmarkStart w:id="2" w:name="_Toc154150811"/>
+      <w:bookmarkStart w:id="2" w:name="_Toc155112776"/>
       <w:proofErr w:type="spellStart"/>
       <w:r>
         <w:lastRenderedPageBreak/>
@@ -5009,48 +5000,6 @@
       </w:pPr>
       <w:r>
         <w:t>Applied stereotypes:</w:t>
-      </w:r>
-    </w:p>
-    <w:p>
-      <w:pPr>
-        <w:pStyle w:val="Listenabsatz"/>
-        <w:numPr>
-          <w:ilvl w:val="0"/>
-          <w:numId w:val="16"/>
-        </w:numPr>
-        <w:spacing w:before="0" w:after="0" w:line="240" w:lineRule="auto"/>
-      </w:pPr>
-      <w:proofErr w:type="spellStart"/>
-      <w:r>
-        <w:t>OpenModelClass</w:t>
-      </w:r>
-      <w:proofErr w:type="spellEnd"/>
-    </w:p>
-    <w:p>
-      <w:pPr>
-        <w:pStyle w:val="Listenabsatz"/>
-        <w:numPr>
-          <w:ilvl w:val="0"/>
-          <w:numId w:val="14"/>
-        </w:numPr>
-        <w:spacing w:before="0" w:after="0" w:line="240" w:lineRule="auto"/>
-        <w:contextualSpacing/>
-        <w:rPr>
-          <w:bCs/>
-        </w:rPr>
-      </w:pPr>
-      <w:r>
-        <w:rPr>
-          <w:bCs/>
-          <w:color w:val="000000" w:themeColor="text1"/>
-        </w:rPr>
-        <w:t xml:space="preserve">support: </w:t>
-      </w:r>
-      <w:r>
-        <w:rPr>
-          <w:bCs/>
-        </w:rPr>
-        <w:t>MANDATORY</w:t>
       </w:r>
     </w:p>
     <w:p>
@@ -5138,6 +5087,48 @@
           <w:bCs/>
         </w:rPr>
         <w:t>NO</w:t>
+      </w:r>
+    </w:p>
+    <w:p>
+      <w:pPr>
+        <w:pStyle w:val="Listenabsatz"/>
+        <w:numPr>
+          <w:ilvl w:val="0"/>
+          <w:numId w:val="16"/>
+        </w:numPr>
+        <w:spacing w:before="0" w:after="0" w:line="240" w:lineRule="auto"/>
+      </w:pPr>
+      <w:proofErr w:type="spellStart"/>
+      <w:r>
+        <w:t>OpenModelClass</w:t>
+      </w:r>
+      <w:proofErr w:type="spellEnd"/>
+    </w:p>
+    <w:p>
+      <w:pPr>
+        <w:pStyle w:val="Listenabsatz"/>
+        <w:numPr>
+          <w:ilvl w:val="0"/>
+          <w:numId w:val="14"/>
+        </w:numPr>
+        <w:spacing w:before="0" w:after="0" w:line="240" w:lineRule="auto"/>
+        <w:contextualSpacing/>
+        <w:rPr>
+          <w:bCs/>
+        </w:rPr>
+      </w:pPr>
+      <w:r>
+        <w:rPr>
+          <w:bCs/>
+          <w:color w:val="000000" w:themeColor="text1"/>
+        </w:rPr>
+        <w:t xml:space="preserve">support: </w:t>
+      </w:r>
+      <w:r>
+        <w:rPr>
+          <w:bCs/>
+        </w:rPr>
+        <w:t>MANDATORY</w:t>
       </w:r>
     </w:p>
     <w:p>
@@ -10524,7 +10515,7 @@
       <w:pPr>
         <w:pStyle w:val="berschrift2"/>
       </w:pPr>
-      <w:bookmarkStart w:id="3" w:name="_Toc154150812"/>
+      <w:bookmarkStart w:id="3" w:name="_Toc155112777"/>
       <w:proofErr w:type="spellStart"/>
       <w:r>
         <w:t>QosProfileSpec</w:t>
@@ -10546,48 +10537,6 @@
       </w:pPr>
       <w:r>
         <w:t>Applied stereotypes:</w:t>
-      </w:r>
-    </w:p>
-    <w:p>
-      <w:pPr>
-        <w:pStyle w:val="Listenabsatz"/>
-        <w:numPr>
-          <w:ilvl w:val="0"/>
-          <w:numId w:val="16"/>
-        </w:numPr>
-        <w:spacing w:before="0" w:after="0" w:line="240" w:lineRule="auto"/>
-      </w:pPr>
-      <w:proofErr w:type="spellStart"/>
-      <w:r>
-        <w:t>OpenModelClass</w:t>
-      </w:r>
-      <w:proofErr w:type="spellEnd"/>
-    </w:p>
-    <w:p>
-      <w:pPr>
-        <w:pStyle w:val="Listenabsatz"/>
-        <w:numPr>
-          <w:ilvl w:val="0"/>
-          <w:numId w:val="14"/>
-        </w:numPr>
-        <w:spacing w:before="0" w:after="0" w:line="240" w:lineRule="auto"/>
-        <w:contextualSpacing/>
-        <w:rPr>
-          <w:bCs/>
-        </w:rPr>
-      </w:pPr>
-      <w:r>
-        <w:rPr>
-          <w:bCs/>
-          <w:color w:val="000000" w:themeColor="text1"/>
-        </w:rPr>
-        <w:t xml:space="preserve">support: </w:t>
-      </w:r>
-      <w:r>
-        <w:rPr>
-          <w:bCs/>
-        </w:rPr>
-        <w:t>MANDATORY</w:t>
       </w:r>
     </w:p>
     <w:p>
@@ -10660,7 +10609,6 @@
           <w:bCs/>
           <w:color w:val="000000" w:themeColor="text1"/>
         </w:rPr>
-        <w:lastRenderedPageBreak/>
         <w:t>objectDeletionNotification</w:t>
       </w:r>
       <w:proofErr w:type="spellEnd"/>
@@ -10676,6 +10624,49 @@
           <w:bCs/>
         </w:rPr>
         <w:t>YES</w:t>
+      </w:r>
+    </w:p>
+    <w:p>
+      <w:pPr>
+        <w:pStyle w:val="Listenabsatz"/>
+        <w:numPr>
+          <w:ilvl w:val="0"/>
+          <w:numId w:val="16"/>
+        </w:numPr>
+        <w:spacing w:before="0" w:after="0" w:line="240" w:lineRule="auto"/>
+      </w:pPr>
+      <w:proofErr w:type="spellStart"/>
+      <w:r>
+        <w:t>OpenModelClass</w:t>
+      </w:r>
+      <w:proofErr w:type="spellEnd"/>
+    </w:p>
+    <w:p>
+      <w:pPr>
+        <w:pStyle w:val="Listenabsatz"/>
+        <w:numPr>
+          <w:ilvl w:val="0"/>
+          <w:numId w:val="14"/>
+        </w:numPr>
+        <w:spacing w:before="0" w:after="0" w:line="240" w:lineRule="auto"/>
+        <w:contextualSpacing/>
+        <w:rPr>
+          <w:bCs/>
+        </w:rPr>
+      </w:pPr>
+      <w:r>
+        <w:rPr>
+          <w:bCs/>
+          <w:color w:val="000000" w:themeColor="text1"/>
+        </w:rPr>
+        <w:lastRenderedPageBreak/>
+        <w:t xml:space="preserve">support: </w:t>
+      </w:r>
+      <w:r>
+        <w:rPr>
+          <w:bCs/>
+        </w:rPr>
+        <w:t>MANDATORY</w:t>
       </w:r>
     </w:p>
     <w:p>
@@ -11318,7 +11309,7 @@
       <w:pPr>
         <w:pStyle w:val="berschrift2"/>
       </w:pPr>
-      <w:bookmarkStart w:id="4" w:name="_Toc154150813"/>
+      <w:bookmarkStart w:id="4" w:name="_Toc155112778"/>
       <w:proofErr w:type="spellStart"/>
       <w:r>
         <w:t>QosProfile_Pac</w:t>
@@ -11340,48 +11331,6 @@
       </w:pPr>
       <w:r>
         <w:t>Applied stereotypes:</w:t>
-      </w:r>
-    </w:p>
-    <w:p>
-      <w:pPr>
-        <w:pStyle w:val="Listenabsatz"/>
-        <w:numPr>
-          <w:ilvl w:val="0"/>
-          <w:numId w:val="16"/>
-        </w:numPr>
-        <w:spacing w:before="0" w:after="0" w:line="240" w:lineRule="auto"/>
-      </w:pPr>
-      <w:proofErr w:type="spellStart"/>
-      <w:r>
-        <w:t>OpenModelClass</w:t>
-      </w:r>
-      <w:proofErr w:type="spellEnd"/>
-    </w:p>
-    <w:p>
-      <w:pPr>
-        <w:pStyle w:val="Listenabsatz"/>
-        <w:numPr>
-          <w:ilvl w:val="0"/>
-          <w:numId w:val="14"/>
-        </w:numPr>
-        <w:spacing w:before="0" w:after="0" w:line="240" w:lineRule="auto"/>
-        <w:contextualSpacing/>
-        <w:rPr>
-          <w:bCs/>
-        </w:rPr>
-      </w:pPr>
-      <w:r>
-        <w:rPr>
-          <w:bCs/>
-          <w:color w:val="000000" w:themeColor="text1"/>
-        </w:rPr>
-        <w:t xml:space="preserve">support: </w:t>
-      </w:r>
-      <w:r>
-        <w:rPr>
-          <w:bCs/>
-        </w:rPr>
-        <w:t>MANDATORY</w:t>
       </w:r>
     </w:p>
     <w:p>
@@ -11469,6 +11418,48 @@
           <w:bCs/>
         </w:rPr>
         <w:t>NO</w:t>
+      </w:r>
+    </w:p>
+    <w:p>
+      <w:pPr>
+        <w:pStyle w:val="Listenabsatz"/>
+        <w:numPr>
+          <w:ilvl w:val="0"/>
+          <w:numId w:val="16"/>
+        </w:numPr>
+        <w:spacing w:before="0" w:after="0" w:line="240" w:lineRule="auto"/>
+      </w:pPr>
+      <w:proofErr w:type="spellStart"/>
+      <w:r>
+        <w:t>OpenModelClass</w:t>
+      </w:r>
+      <w:proofErr w:type="spellEnd"/>
+    </w:p>
+    <w:p>
+      <w:pPr>
+        <w:pStyle w:val="Listenabsatz"/>
+        <w:numPr>
+          <w:ilvl w:val="0"/>
+          <w:numId w:val="14"/>
+        </w:numPr>
+        <w:spacing w:before="0" w:after="0" w:line="240" w:lineRule="auto"/>
+        <w:contextualSpacing/>
+        <w:rPr>
+          <w:bCs/>
+        </w:rPr>
+      </w:pPr>
+      <w:r>
+        <w:rPr>
+          <w:bCs/>
+          <w:color w:val="000000" w:themeColor="text1"/>
+        </w:rPr>
+        <w:t xml:space="preserve">support: </w:t>
+      </w:r>
+      <w:r>
+        <w:rPr>
+          <w:bCs/>
+        </w:rPr>
+        <w:t>MANDATORY</w:t>
       </w:r>
     </w:p>
     <w:p>
@@ -12538,7 +12529,7 @@
       <w:pPr>
         <w:pStyle w:val="berschrift1"/>
       </w:pPr>
-      <w:bookmarkStart w:id="5" w:name="_Toc154150814"/>
+      <w:bookmarkStart w:id="5" w:name="_Toc155112779"/>
       <w:r>
         <w:t>Data Types</w:t>
       </w:r>
@@ -12548,7 +12539,7 @@
       <w:pPr>
         <w:pStyle w:val="berschrift2"/>
       </w:pPr>
-      <w:bookmarkStart w:id="6" w:name="_Toc154150815"/>
+      <w:bookmarkStart w:id="6" w:name="_Toc155112780"/>
       <w:proofErr w:type="spellStart"/>
       <w:r>
         <w:t>AvailableQueueType</w:t>
@@ -13779,7 +13770,7 @@
       <w:pPr>
         <w:pStyle w:val="berschrift2"/>
       </w:pPr>
-      <w:bookmarkStart w:id="7" w:name="_Toc154150816"/>
+      <w:bookmarkStart w:id="7" w:name="_Toc155112781"/>
       <w:proofErr w:type="spellStart"/>
       <w:r>
         <w:lastRenderedPageBreak/>
@@ -15386,7 +15377,7 @@
       <w:pPr>
         <w:pStyle w:val="berschrift2"/>
       </w:pPr>
-      <w:bookmarkStart w:id="8" w:name="_Toc154150817"/>
+      <w:bookmarkStart w:id="8" w:name="_Toc155112782"/>
       <w:proofErr w:type="spellStart"/>
       <w:r>
         <w:lastRenderedPageBreak/>
@@ -15741,7 +15732,7 @@
                 <w:sz w:val="16"/>
                 <w:szCs w:val="16"/>
               </w:rPr>
-              <w:t>R</w:t>
+              <w:t>RW</w:t>
             </w:r>
           </w:p>
         </w:tc>
@@ -17374,7 +17365,7 @@
       <w:pPr>
         <w:pStyle w:val="berschrift2"/>
       </w:pPr>
-      <w:bookmarkStart w:id="9" w:name="_Toc154150818"/>
+      <w:bookmarkStart w:id="9" w:name="_Toc155112783"/>
       <w:proofErr w:type="spellStart"/>
       <w:r>
         <w:t>ExpPerHopBehaviorType</w:t>
@@ -18958,7 +18949,7 @@
       <w:pPr>
         <w:pStyle w:val="berschrift2"/>
       </w:pPr>
-      <w:bookmarkStart w:id="10" w:name="_Toc154150819"/>
+      <w:bookmarkStart w:id="10" w:name="_Toc155112784"/>
       <w:r>
         <w:t>P8021PerHopBehaviorType</w:t>
       </w:r>
@@ -20526,7 +20517,7 @@
       <w:pPr>
         <w:pStyle w:val="berschrift2"/>
       </w:pPr>
-      <w:bookmarkStart w:id="11" w:name="_Toc154150820"/>
+      <w:bookmarkStart w:id="11" w:name="_Toc155112785"/>
       <w:proofErr w:type="spellStart"/>
       <w:r>
         <w:t>QueueDepthType</w:t>
@@ -21645,7 +21636,7 @@
       <w:pPr>
         <w:pStyle w:val="berschrift1"/>
       </w:pPr>
-      <w:bookmarkStart w:id="12" w:name="_Toc154150821"/>
+      <w:bookmarkStart w:id="12" w:name="_Toc155112786"/>
       <w:r>
         <w:t>Enumeration Types</w:t>
       </w:r>
@@ -21655,7 +21646,7 @@
       <w:pPr>
         <w:pStyle w:val="berschrift2"/>
       </w:pPr>
-      <w:bookmarkStart w:id="13" w:name="_Toc154150822"/>
+      <w:bookmarkStart w:id="13" w:name="_Toc155112787"/>
       <w:proofErr w:type="spellStart"/>
       <w:r>
         <w:t>DropPrecedenceType</w:t>
@@ -21792,7 +21783,7 @@
       <w:pPr>
         <w:pStyle w:val="berschrift2"/>
       </w:pPr>
-      <w:bookmarkStart w:id="14" w:name="_Toc154150823"/>
+      <w:bookmarkStart w:id="14" w:name="_Toc155112788"/>
       <w:proofErr w:type="spellStart"/>
       <w:r>
         <w:t>ProfileNameType</w:t>
@@ -21858,7 +21849,7 @@
       <w:pPr>
         <w:pStyle w:val="berschrift2"/>
       </w:pPr>
-      <w:bookmarkStart w:id="15" w:name="_Toc154150824"/>
+      <w:bookmarkStart w:id="15" w:name="_Toc155112789"/>
       <w:proofErr w:type="spellStart"/>
       <w:r>
         <w:lastRenderedPageBreak/>
@@ -21957,7 +21948,7 @@
       <w:pPr>
         <w:pStyle w:val="berschrift2"/>
       </w:pPr>
-      <w:bookmarkStart w:id="16" w:name="_Toc154150825"/>
+      <w:bookmarkStart w:id="16" w:name="_Toc155112790"/>
       <w:proofErr w:type="spellStart"/>
       <w:r>
         <w:t>QueueNameType</w:t>

</xml_diff>